<commit_message>
builder: added more builder samples
</commit_message>
<xml_diff>
--- a/web/Content/img/docbuilder/document-samples/sample1.docx
+++ b/web/Content/img/docbuilder/document-samples/sample1.docx
@@ -551,7 +551,7 @@
                   <a:graphicData uri="http://schemas.openxmlformats.org/drawingml/2006/picture">
                     <pic:pic xmlns:pic="http://schemas.openxmlformats.org/drawingml/2006/picture">
                       <pic:nvPicPr>
-                        <pic:cNvPr id="965071134" name="" hidden="0"/>
+                        <pic:cNvPr id="738839810" name="" hidden="0"/>
                         <pic:cNvPicPr>
                           <a:picLocks noChangeAspect="1"/>
                         </pic:cNvPicPr>
@@ -1654,7 +1654,7 @@
                       <a:graphicData uri="http://schemas.openxmlformats.org/drawingml/2006/picture">
                         <pic:pic xmlns:pic="http://schemas.openxmlformats.org/drawingml/2006/picture">
                           <pic:nvPicPr>
-                            <pic:cNvPr id="553663244" name="" hidden="0"/>
+                            <pic:cNvPr id="256408382" name="" hidden="0"/>
                             <pic:cNvPicPr>
                               <a:picLocks noChangeAspect="1"/>
                             </pic:cNvPicPr>

</xml_diff>